<commit_message>
Review 3 tong hop
</commit_message>
<xml_diff>
--- a/Review3/Review3_DuongDien.docx
+++ b/Review3/Review3_DuongDien.docx
@@ -1,6 +1,6 @@
 
 <file path=word/document.xml><?xml version="1.0" encoding="utf-8"?>
-<w:document xmlns:wpc="http://schemas.microsoft.com/office/word/2010/wordprocessingCanvas" xmlns:mc="http://schemas.openxmlformats.org/markup-compatibility/2006" xmlns:o="urn:schemas-microsoft-com:office:office" xmlns:r="http://schemas.openxmlformats.org/officeDocument/2006/relationships" xmlns:m="http://schemas.openxmlformats.org/officeDocument/2006/math" xmlns:v="urn:schemas-microsoft-com:vml" xmlns:wp14="http://schemas.microsoft.com/office/word/2010/wordprocessingDrawing" xmlns:wp="http://schemas.openxmlformats.org/drawingml/2006/wordprocessingDrawing" xmlns:w10="urn:schemas-microsoft-com:office:word" xmlns:w="http://schemas.openxmlformats.org/wordprocessingml/2006/main" xmlns:w14="http://schemas.microsoft.com/office/word/2010/wordml" xmlns:w15="http://schemas.microsoft.com/office/word/2012/wordml" xmlns:wpg="http://schemas.microsoft.com/office/word/2010/wordprocessingGroup" xmlns:wpi="http://schemas.microsoft.com/office/word/2010/wordprocessingInk" xmlns:wne="http://schemas.microsoft.com/office/word/2006/wordml" xmlns:wps="http://schemas.microsoft.com/office/word/2010/wordprocessingShape" mc:Ignorable="w14 w15 wp14">
+<w:document xmlns:wpc="http://schemas.microsoft.com/office/word/2010/wordprocessingCanvas" xmlns:cx="http://schemas.microsoft.com/office/drawing/2014/chartex" xmlns:cx1="http://schemas.microsoft.com/office/drawing/2015/9/8/chartex" xmlns:mc="http://schemas.openxmlformats.org/markup-compatibility/2006" xmlns:o="urn:schemas-microsoft-com:office:office" xmlns:r="http://schemas.openxmlformats.org/officeDocument/2006/relationships" xmlns:m="http://schemas.openxmlformats.org/officeDocument/2006/math" xmlns:v="urn:schemas-microsoft-com:vml" xmlns:wp14="http://schemas.microsoft.com/office/word/2010/wordprocessingDrawing" xmlns:wp="http://schemas.openxmlformats.org/drawingml/2006/wordprocessingDrawing" xmlns:w10="urn:schemas-microsoft-com:office:word" xmlns:w="http://schemas.openxmlformats.org/wordprocessingml/2006/main" xmlns:w14="http://schemas.microsoft.com/office/word/2010/wordml" xmlns:w15="http://schemas.microsoft.com/office/word/2012/wordml" xmlns:w16se="http://schemas.microsoft.com/office/word/2015/wordml/symex" xmlns:wpg="http://schemas.microsoft.com/office/word/2010/wordprocessingGroup" xmlns:wpi="http://schemas.microsoft.com/office/word/2010/wordprocessingInk" xmlns:wne="http://schemas.microsoft.com/office/word/2006/wordml" xmlns:wps="http://schemas.microsoft.com/office/word/2010/wordprocessingShape" mc:Ignorable="w14 w15 w16se wp14">
   <w:body>
     <w:p>
       <w:pPr>
@@ -17,18 +17,8 @@
           <w:sz w:val="26"/>
           <w:szCs w:val="26"/>
         </w:rPr>
-        <w:t xml:space="preserve">Trang </w:t>
+        <w:t>Trang đăng nhập</w:t>
       </w:r>
-      <w:bookmarkStart w:id="0" w:name="_GoBack"/>
-      <w:r>
-        <w:rPr>
-          <w:rFonts w:asciiTheme="minorHAnsi" w:hAnsiTheme="minorHAnsi" w:cstheme="minorHAnsi"/>
-          <w:sz w:val="26"/>
-          <w:szCs w:val="26"/>
-        </w:rPr>
-        <w:t>đăng nhập</w:t>
-      </w:r>
-      <w:bookmarkEnd w:id="0"/>
     </w:p>
     <w:tbl>
       <w:tblPr>
@@ -423,7 +413,23 @@
                 <w:sz w:val="24"/>
                 <w:szCs w:val="24"/>
               </w:rPr>
-              <w:t>Đăng nhập của người dung.</w:t>
+              <w:t>Đăng nhập của người d</w:t>
+            </w:r>
+            <w:r>
+              <w:rPr>
+                <w:rFonts w:asciiTheme="minorHAnsi" w:hAnsiTheme="minorHAnsi" w:cstheme="minorHAnsi"/>
+                <w:sz w:val="24"/>
+                <w:szCs w:val="24"/>
+              </w:rPr>
+              <w:t>ù</w:t>
+            </w:r>
+            <w:r>
+              <w:rPr>
+                <w:rFonts w:asciiTheme="minorHAnsi" w:hAnsiTheme="minorHAnsi" w:cstheme="minorHAnsi"/>
+                <w:sz w:val="24"/>
+                <w:szCs w:val="24"/>
+              </w:rPr>
+              <w:t>ng.</w:t>
             </w:r>
           </w:p>
         </w:tc>
@@ -545,7 +551,23 @@
                 <w:sz w:val="24"/>
                 <w:szCs w:val="24"/>
               </w:rPr>
-              <w:t>Mật khẩu của người dung.</w:t>
+              <w:t>Mật khẩu của người d</w:t>
+            </w:r>
+            <w:r>
+              <w:rPr>
+                <w:rFonts w:asciiTheme="minorHAnsi" w:hAnsiTheme="minorHAnsi" w:cstheme="minorHAnsi"/>
+                <w:sz w:val="24"/>
+                <w:szCs w:val="24"/>
+              </w:rPr>
+              <w:t>ù</w:t>
+            </w:r>
+            <w:r>
+              <w:rPr>
+                <w:rFonts w:asciiTheme="minorHAnsi" w:hAnsiTheme="minorHAnsi" w:cstheme="minorHAnsi"/>
+                <w:sz w:val="24"/>
+                <w:szCs w:val="24"/>
+              </w:rPr>
+              <w:t>ng.</w:t>
             </w:r>
           </w:p>
         </w:tc>
@@ -818,6 +840,7 @@
           <w:noProof/>
           <w:sz w:val="26"/>
           <w:szCs w:val="26"/>
+          <w:lang w:val="en-GB" w:eastAsia="en-GB"/>
         </w:rPr>
         <mc:AlternateContent>
           <mc:Choice Requires="wps">
@@ -906,7 +929,7 @@
               </wp:anchor>
             </w:drawing>
           </mc:Choice>
-          <mc:Fallback xmlns:mv="urn:schemas-microsoft-com:mac:vml" xmlns:mo="http://schemas.microsoft.com/office/mac/office/2008/main">
+          <mc:Fallback xmlns:mo="http://schemas.microsoft.com/office/mac/office/2008/main" xmlns:mv="urn:schemas-microsoft-com:mac:vml">
             <w:pict>
               <v:shapetype w14:anchorId="2C2E3261" id="_x0000_t202" coordsize="21600,21600" o:spt="202" path="m0,0l0,21600,21600,21600,21600,0xe">
                 <v:stroke joinstyle="miter"/>
@@ -960,6 +983,7 @@
           <w:noProof/>
           <w:sz w:val="26"/>
           <w:szCs w:val="26"/>
+          <w:lang w:val="en-GB" w:eastAsia="en-GB"/>
         </w:rPr>
         <mc:AlternateContent>
           <mc:Choice Requires="wps">
@@ -1048,7 +1072,7 @@
               </wp:anchor>
             </w:drawing>
           </mc:Choice>
-          <mc:Fallback xmlns:mv="urn:schemas-microsoft-com:mac:vml" xmlns:mo="http://schemas.microsoft.com/office/mac/office/2008/main">
+          <mc:Fallback xmlns:mo="http://schemas.microsoft.com/office/mac/office/2008/main" xmlns:mv="urn:schemas-microsoft-com:mac:vml">
             <w:pict>
               <v:shape w14:anchorId="6DF5A81E" id="Text Box 12" o:spid="_x0000_s1027" type="#_x0000_t202" style="position:absolute;left:0;text-align:left;margin-left:247.1pt;margin-top:168.75pt;width:30.95pt;height:23.45pt;z-index:251675648;visibility:visible;mso-wrap-style:square;mso-width-percent:0;mso-height-percent:0;mso-wrap-distance-left:9pt;mso-wrap-distance-top:0;mso-wrap-distance-right:9pt;mso-wrap-distance-bottom:0;mso-position-horizontal:absolute;mso-position-horizontal-relative:text;mso-position-vertical:absolute;mso-position-vertical-relative:text;mso-width-percent:0;mso-height-percent:0;mso-width-relative:margin;mso-height-relative:margin;v-text-anchor:top" o:gfxdata="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" filled="f" stroked="f" strokeweight=".5pt">
                 <v:textbox>
@@ -1098,6 +1122,7 @@
           <w:noProof/>
           <w:sz w:val="26"/>
           <w:szCs w:val="26"/>
+          <w:lang w:val="en-GB" w:eastAsia="en-GB"/>
         </w:rPr>
         <mc:AlternateContent>
           <mc:Choice Requires="wps">
@@ -1175,7 +1200,7 @@
               </wp:anchor>
             </w:drawing>
           </mc:Choice>
-          <mc:Fallback xmlns:mv="urn:schemas-microsoft-com:mac:vml" xmlns:mo="http://schemas.microsoft.com/office/mac/office/2008/main">
+          <mc:Fallback xmlns:mo="http://schemas.microsoft.com/office/mac/office/2008/main" xmlns:mv="urn:schemas-microsoft-com:mac:vml">
             <w:pict>
               <v:shape w14:anchorId="20738517" id="Text Box 20" o:spid="_x0000_s1028" type="#_x0000_t202" style="position:absolute;left:0;text-align:left;margin-left:238.05pt;margin-top:222.35pt;width:30.95pt;height:24pt;z-index:251679744;visibility:visible;mso-wrap-style:square;mso-width-percent:0;mso-height-percent:0;mso-wrap-distance-left:9pt;mso-wrap-distance-top:0;mso-wrap-distance-right:9pt;mso-wrap-distance-bottom:0;mso-position-horizontal:absolute;mso-position-horizontal-relative:text;mso-position-vertical:absolute;mso-position-vertical-relative:text;mso-width-percent:0;mso-height-percent:0;mso-width-relative:margin;mso-height-relative:margin;v-text-anchor:top" o:gfxdata="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" filled="f" stroked="f" strokeweight=".5pt">
                 <v:textbox>
@@ -1214,6 +1239,7 @@
           <w:noProof/>
           <w:sz w:val="26"/>
           <w:szCs w:val="26"/>
+          <w:lang w:val="en-GB" w:eastAsia="en-GB"/>
         </w:rPr>
         <mc:AlternateContent>
           <mc:Choice Requires="wps">
@@ -1291,7 +1317,7 @@
               </wp:anchor>
             </w:drawing>
           </mc:Choice>
-          <mc:Fallback xmlns:mv="urn:schemas-microsoft-com:mac:vml" xmlns:mo="http://schemas.microsoft.com/office/mac/office/2008/main">
+          <mc:Fallback xmlns:mo="http://schemas.microsoft.com/office/mac/office/2008/main" xmlns:mv="urn:schemas-microsoft-com:mac:vml">
             <w:pict>
               <v:shape w14:anchorId="2981FDA0" id="Text Box 19" o:spid="_x0000_s1029" type="#_x0000_t202" style="position:absolute;left:0;text-align:left;margin-left:175.15pt;margin-top:221.95pt;width:30.95pt;height:23.45pt;z-index:251677696;visibility:visible;mso-wrap-style:square;mso-width-percent:0;mso-height-percent:0;mso-wrap-distance-left:9pt;mso-wrap-distance-top:0;mso-wrap-distance-right:9pt;mso-wrap-distance-bottom:0;mso-position-horizontal:absolute;mso-position-horizontal-relative:text;mso-position-vertical:absolute;mso-position-vertical-relative:text;mso-width-percent:0;mso-height-percent:0;mso-width-relative:margin;mso-height-relative:margin;v-text-anchor:top" o:gfxdata="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" filled="f" stroked="f" strokeweight=".5pt">
                 <v:textbox>
@@ -1330,6 +1356,7 @@
           <w:noProof/>
           <w:sz w:val="26"/>
           <w:szCs w:val="26"/>
+          <w:lang w:val="en-GB" w:eastAsia="en-GB"/>
         </w:rPr>
         <mc:AlternateContent>
           <mc:Choice Requires="wps">
@@ -1407,7 +1434,7 @@
               </wp:anchor>
             </w:drawing>
           </mc:Choice>
-          <mc:Fallback xmlns:mv="urn:schemas-microsoft-com:mac:vml" xmlns:mo="http://schemas.microsoft.com/office/mac/office/2008/main">
+          <mc:Fallback xmlns:mo="http://schemas.microsoft.com/office/mac/office/2008/main" xmlns:mv="urn:schemas-microsoft-com:mac:vml">
             <w:pict>
               <v:shape w14:anchorId="1777833E" id="Text Box 11" o:spid="_x0000_s1030" type="#_x0000_t202" style="position:absolute;left:0;text-align:left;margin-left:39.95pt;margin-top:6.15pt;width:30.95pt;height:23.45pt;z-index:251671552;visibility:visible;mso-wrap-style:square;mso-width-percent:0;mso-height-percent:0;mso-wrap-distance-left:9pt;mso-wrap-distance-top:0;mso-wrap-distance-right:9pt;mso-wrap-distance-bottom:0;mso-position-horizontal:absolute;mso-position-horizontal-relative:text;mso-position-vertical:absolute;mso-position-vertical-relative:text;mso-width-percent:0;mso-height-percent:0;mso-width-relative:margin;mso-height-relative:margin;v-text-anchor:top" o:gfxdata="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" filled="f" stroked="f" strokeweight=".5pt">
                 <v:textbox>
@@ -1446,6 +1473,7 @@
           <w:noProof/>
           <w:sz w:val="26"/>
           <w:szCs w:val="26"/>
+          <w:lang w:val="en-GB" w:eastAsia="en-GB"/>
         </w:rPr>
         <w:drawing>
           <wp:inline distT="0" distB="0" distL="0" distR="0" wp14:anchorId="2FA54FDC" wp14:editId="2EBB6A1C">
@@ -1500,27 +1528,6 @@
     </w:p>
     <w:p>
       <w:pPr>
-        <w:jc w:val="center"/>
-        <w:rPr>
-          <w:rFonts w:asciiTheme="minorHAnsi" w:hAnsiTheme="minorHAnsi" w:cstheme="minorHAnsi"/>
-          <w:noProof/>
-          <w:sz w:val="26"/>
-          <w:szCs w:val="26"/>
-        </w:rPr>
-      </w:pPr>
-    </w:p>
-    <w:p>
-      <w:pPr>
-        <w:jc w:val="center"/>
-        <w:rPr>
-          <w:rFonts w:asciiTheme="minorHAnsi" w:hAnsiTheme="minorHAnsi" w:cstheme="minorHAnsi"/>
-          <w:sz w:val="26"/>
-          <w:szCs w:val="26"/>
-        </w:rPr>
-      </w:pPr>
-    </w:p>
-    <w:p>
-      <w:pPr>
         <w:pStyle w:val="Heading2"/>
         <w:rPr>
           <w:rFonts w:asciiTheme="minorHAnsi" w:hAnsiTheme="minorHAnsi" w:cstheme="minorHAnsi"/>
@@ -1534,6 +1541,7 @@
           <w:sz w:val="26"/>
           <w:szCs w:val="26"/>
         </w:rPr>
+        <w:lastRenderedPageBreak/>
         <w:t xml:space="preserve">Trang quảng lý khách hang </w:t>
       </w:r>
     </w:p>
@@ -1552,17 +1560,256 @@
           <w:noProof/>
           <w:sz w:val="26"/>
           <w:szCs w:val="26"/>
+          <w:lang w:val="en-GB" w:eastAsia="en-GB"/>
         </w:rPr>
         <mc:AlternateContent>
           <mc:Choice Requires="wps">
             <w:drawing>
-              <wp:anchor distT="0" distB="0" distL="114300" distR="114300" simplePos="0" relativeHeight="251704320" behindDoc="0" locked="0" layoutInCell="1" allowOverlap="1" wp14:anchorId="75B20458" wp14:editId="4116297E">
+              <wp:anchor distT="0" distB="0" distL="114300" distR="114300" simplePos="0" relativeHeight="251700224" behindDoc="0" locked="0" layoutInCell="1" allowOverlap="1" wp14:anchorId="43513CBF" wp14:editId="3121CF0E">
                 <wp:simplePos x="0" y="0"/>
                 <wp:positionH relativeFrom="column">
-                  <wp:posOffset>2923503</wp:posOffset>
+                  <wp:posOffset>373380</wp:posOffset>
                 </wp:positionH>
                 <wp:positionV relativeFrom="paragraph">
-                  <wp:posOffset>1402572</wp:posOffset>
+                  <wp:posOffset>3432559</wp:posOffset>
+                </wp:positionV>
+                <wp:extent cx="478048" cy="345440"/>
+                <wp:effectExtent l="0" t="0" r="0" b="10160"/>
+                <wp:wrapNone/>
+                <wp:docPr id="36" name="Text Box 36"/>
+                <wp:cNvGraphicFramePr/>
+                <a:graphic xmlns:a="http://schemas.openxmlformats.org/drawingml/2006/main">
+                  <a:graphicData uri="http://schemas.microsoft.com/office/word/2010/wordprocessingShape">
+                    <wps:wsp>
+                      <wps:cNvSpPr txBox="1"/>
+                      <wps:spPr>
+                        <a:xfrm flipH="1">
+                          <a:off x="0" y="0"/>
+                          <a:ext cx="478048" cy="345440"/>
+                        </a:xfrm>
+                        <a:prstGeom prst="rect">
+                          <a:avLst/>
+                        </a:prstGeom>
+                        <a:noFill/>
+                        <a:ln w="6350">
+                          <a:noFill/>
+                        </a:ln>
+                      </wps:spPr>
+                      <wps:txbx>
+                        <w:txbxContent>
+                          <w:p>
+                            <w:pPr>
+                              <w:rPr>
+                                <w:rFonts w:asciiTheme="minorHAnsi" w:hAnsiTheme="minorHAnsi" w:cstheme="minorHAnsi"/>
+                                <w:b/>
+                                <w:color w:val="FF0000"/>
+                                <w:sz w:val="28"/>
+                                <w:szCs w:val="28"/>
+                              </w:rPr>
+                            </w:pPr>
+                            <w:r>
+                              <w:rPr>
+                                <w:rFonts w:asciiTheme="minorHAnsi" w:hAnsiTheme="minorHAnsi" w:cstheme="minorHAnsi"/>
+                                <w:b/>
+                                <w:color w:val="FF0000"/>
+                                <w:sz w:val="28"/>
+                                <w:szCs w:val="28"/>
+                              </w:rPr>
+                              <w:t>10</w:t>
+                            </w:r>
+                          </w:p>
+                        </w:txbxContent>
+                      </wps:txbx>
+                      <wps:bodyPr rot="0" spcFirstLastPara="0" vertOverflow="overflow" horzOverflow="overflow" vert="horz" wrap="square" lIns="91440" tIns="45720" rIns="91440" bIns="45720" numCol="1" spcCol="0" rtlCol="0" fromWordArt="0" anchor="t" anchorCtr="0" forceAA="0" compatLnSpc="1">
+                        <a:prstTxWarp prst="textNoShape">
+                          <a:avLst/>
+                        </a:prstTxWarp>
+                        <a:noAutofit/>
+                      </wps:bodyPr>
+                    </wps:wsp>
+                  </a:graphicData>
+                </a:graphic>
+                <wp14:sizeRelH relativeFrom="margin">
+                  <wp14:pctWidth>0</wp14:pctWidth>
+                </wp14:sizeRelH>
+                <wp14:sizeRelV relativeFrom="margin">
+                  <wp14:pctHeight>0</wp14:pctHeight>
+                </wp14:sizeRelV>
+              </wp:anchor>
+            </w:drawing>
+          </mc:Choice>
+          <mc:Fallback>
+            <w:pict>
+              <v:shapetype w14:anchorId="43513CBF" id="_x0000_t202" coordsize="21600,21600" o:spt="202" path="m,l,21600r21600,l21600,xe">
+                <v:stroke joinstyle="miter"/>
+                <v:path gradientshapeok="t" o:connecttype="rect"/>
+              </v:shapetype>
+              <v:shape id="Text Box 36" o:spid="_x0000_s1031" type="#_x0000_t202" style="position:absolute;left:0;text-align:left;margin-left:29.4pt;margin-top:270.3pt;width:37.65pt;height:27.2pt;flip:x;z-index:251700224;visibility:visible;mso-wrap-style:square;mso-width-percent:0;mso-height-percent:0;mso-wrap-distance-left:9pt;mso-wrap-distance-top:0;mso-wrap-distance-right:9pt;mso-wrap-distance-bottom:0;mso-position-horizontal:absolute;mso-position-horizontal-relative:text;mso-position-vertical:absolute;mso-position-vertical-relative:text;mso-width-percent:0;mso-height-percent:0;mso-width-relative:margin;mso-height-relative:margin;v-text-anchor:top" o:gfxdata="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" filled="f" stroked="f" strokeweight=".5pt">
+                <v:textbox>
+                  <w:txbxContent>
+                    <w:p>
+                      <w:pPr>
+                        <w:rPr>
+                          <w:rFonts w:asciiTheme="minorHAnsi" w:hAnsiTheme="minorHAnsi" w:cstheme="minorHAnsi"/>
+                          <w:b/>
+                          <w:color w:val="FF0000"/>
+                          <w:sz w:val="28"/>
+                          <w:szCs w:val="28"/>
+                        </w:rPr>
+                      </w:pPr>
+                      <w:r>
+                        <w:rPr>
+                          <w:rFonts w:asciiTheme="minorHAnsi" w:hAnsiTheme="minorHAnsi" w:cstheme="minorHAnsi"/>
+                          <w:b/>
+                          <w:color w:val="FF0000"/>
+                          <w:sz w:val="28"/>
+                          <w:szCs w:val="28"/>
+                        </w:rPr>
+                        <w:t>10</w:t>
+                      </w:r>
+                    </w:p>
+                  </w:txbxContent>
+                </v:textbox>
+              </v:shape>
+            </w:pict>
+          </mc:Fallback>
+        </mc:AlternateContent>
+      </w:r>
+      <w:r>
+        <w:rPr>
+          <w:rFonts w:asciiTheme="minorHAnsi" w:hAnsiTheme="minorHAnsi" w:cstheme="minorHAnsi"/>
+          <w:noProof/>
+          <w:sz w:val="26"/>
+          <w:szCs w:val="26"/>
+          <w:lang w:val="en-GB" w:eastAsia="en-GB"/>
+        </w:rPr>
+        <mc:AlternateContent>
+          <mc:Choice Requires="wps">
+            <w:drawing>
+              <wp:anchor distT="0" distB="0" distL="114300" distR="114300" simplePos="0" relativeHeight="251702272" behindDoc="0" locked="0" layoutInCell="1" allowOverlap="1" wp14:anchorId="1D1B3A25" wp14:editId="527BA817">
+                <wp:simplePos x="0" y="0"/>
+                <wp:positionH relativeFrom="column">
+                  <wp:posOffset>1202720</wp:posOffset>
+                </wp:positionH>
+                <wp:positionV relativeFrom="paragraph">
+                  <wp:posOffset>3411294</wp:posOffset>
+                </wp:positionV>
+                <wp:extent cx="478048" cy="345440"/>
+                <wp:effectExtent l="0" t="0" r="0" b="10160"/>
+                <wp:wrapNone/>
+                <wp:docPr id="37" name="Text Box 37"/>
+                <wp:cNvGraphicFramePr/>
+                <a:graphic xmlns:a="http://schemas.openxmlformats.org/drawingml/2006/main">
+                  <a:graphicData uri="http://schemas.microsoft.com/office/word/2010/wordprocessingShape">
+                    <wps:wsp>
+                      <wps:cNvSpPr txBox="1"/>
+                      <wps:spPr>
+                        <a:xfrm flipH="1">
+                          <a:off x="0" y="0"/>
+                          <a:ext cx="478048" cy="345440"/>
+                        </a:xfrm>
+                        <a:prstGeom prst="rect">
+                          <a:avLst/>
+                        </a:prstGeom>
+                        <a:noFill/>
+                        <a:ln w="6350">
+                          <a:noFill/>
+                        </a:ln>
+                      </wps:spPr>
+                      <wps:txbx>
+                        <w:txbxContent>
+                          <w:p>
+                            <w:pPr>
+                              <w:rPr>
+                                <w:rFonts w:asciiTheme="minorHAnsi" w:hAnsiTheme="minorHAnsi" w:cstheme="minorHAnsi"/>
+                                <w:b/>
+                                <w:color w:val="FF0000"/>
+                                <w:sz w:val="28"/>
+                                <w:szCs w:val="28"/>
+                              </w:rPr>
+                            </w:pPr>
+                            <w:r>
+                              <w:rPr>
+                                <w:rFonts w:asciiTheme="minorHAnsi" w:hAnsiTheme="minorHAnsi" w:cstheme="minorHAnsi"/>
+                                <w:b/>
+                                <w:color w:val="FF0000"/>
+                                <w:sz w:val="28"/>
+                                <w:szCs w:val="28"/>
+                              </w:rPr>
+                              <w:t>11</w:t>
+                            </w:r>
+                          </w:p>
+                        </w:txbxContent>
+                      </wps:txbx>
+                      <wps:bodyPr rot="0" spcFirstLastPara="0" vertOverflow="overflow" horzOverflow="overflow" vert="horz" wrap="square" lIns="91440" tIns="45720" rIns="91440" bIns="45720" numCol="1" spcCol="0" rtlCol="0" fromWordArt="0" anchor="t" anchorCtr="0" forceAA="0" compatLnSpc="1">
+                        <a:prstTxWarp prst="textNoShape">
+                          <a:avLst/>
+                        </a:prstTxWarp>
+                        <a:noAutofit/>
+                      </wps:bodyPr>
+                    </wps:wsp>
+                  </a:graphicData>
+                </a:graphic>
+                <wp14:sizeRelH relativeFrom="margin">
+                  <wp14:pctWidth>0</wp14:pctWidth>
+                </wp14:sizeRelH>
+                <wp14:sizeRelV relativeFrom="margin">
+                  <wp14:pctHeight>0</wp14:pctHeight>
+                </wp14:sizeRelV>
+              </wp:anchor>
+            </w:drawing>
+          </mc:Choice>
+          <mc:Fallback>
+            <w:pict>
+              <v:shape w14:anchorId="1D1B3A25" id="Text Box 37" o:spid="_x0000_s1032" type="#_x0000_t202" style="position:absolute;left:0;text-align:left;margin-left:94.7pt;margin-top:268.6pt;width:37.65pt;height:27.2pt;flip:x;z-index:251702272;visibility:visible;mso-wrap-style:square;mso-width-percent:0;mso-height-percent:0;mso-wrap-distance-left:9pt;mso-wrap-distance-top:0;mso-wrap-distance-right:9pt;mso-wrap-distance-bottom:0;mso-position-horizontal:absolute;mso-position-horizontal-relative:text;mso-position-vertical:absolute;mso-position-vertical-relative:text;mso-width-percent:0;mso-height-percent:0;mso-width-relative:margin;mso-height-relative:margin;v-text-anchor:top" o:gfxdata="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" filled="f" stroked="f" strokeweight=".5pt">
+                <v:textbox>
+                  <w:txbxContent>
+                    <w:p>
+                      <w:pPr>
+                        <w:rPr>
+                          <w:rFonts w:asciiTheme="minorHAnsi" w:hAnsiTheme="minorHAnsi" w:cstheme="minorHAnsi"/>
+                          <w:b/>
+                          <w:color w:val="FF0000"/>
+                          <w:sz w:val="28"/>
+                          <w:szCs w:val="28"/>
+                        </w:rPr>
+                      </w:pPr>
+                      <w:r>
+                        <w:rPr>
+                          <w:rFonts w:asciiTheme="minorHAnsi" w:hAnsiTheme="minorHAnsi" w:cstheme="minorHAnsi"/>
+                          <w:b/>
+                          <w:color w:val="FF0000"/>
+                          <w:sz w:val="28"/>
+                          <w:szCs w:val="28"/>
+                        </w:rPr>
+                        <w:t>11</w:t>
+                      </w:r>
+                    </w:p>
+                  </w:txbxContent>
+                </v:textbox>
+              </v:shape>
+            </w:pict>
+          </mc:Fallback>
+        </mc:AlternateContent>
+      </w:r>
+      <w:r>
+        <w:rPr>
+          <w:rFonts w:asciiTheme="minorHAnsi" w:hAnsiTheme="minorHAnsi" w:cstheme="minorHAnsi"/>
+          <w:noProof/>
+          <w:sz w:val="26"/>
+          <w:szCs w:val="26"/>
+          <w:lang w:val="en-GB" w:eastAsia="en-GB"/>
+        </w:rPr>
+        <mc:AlternateContent>
+          <mc:Choice Requires="wps">
+            <w:drawing>
+              <wp:anchor distT="0" distB="0" distL="114300" distR="114300" simplePos="0" relativeHeight="251704320" behindDoc="0" locked="0" layoutInCell="1" allowOverlap="1" wp14:anchorId="75B20458" wp14:editId="70C513BA">
+                <wp:simplePos x="0" y="0"/>
+                <wp:positionH relativeFrom="column">
+                  <wp:posOffset>3528961</wp:posOffset>
+                </wp:positionH>
+                <wp:positionV relativeFrom="paragraph">
+                  <wp:posOffset>1540303</wp:posOffset>
                 </wp:positionV>
                 <wp:extent cx="442631" cy="345440"/>
                 <wp:effectExtent l="0" t="0" r="0" b="10160"/>
@@ -1629,9 +1876,9 @@
               </wp:anchor>
             </w:drawing>
           </mc:Choice>
-          <mc:Fallback xmlns:mv="urn:schemas-microsoft-com:mac:vml" xmlns:mo="http://schemas.microsoft.com/office/mac/office/2008/main">
+          <mc:Fallback>
             <w:pict>
-              <v:shape w14:anchorId="75B20458" id="Text Box 38" o:spid="_x0000_s1031" type="#_x0000_t202" style="position:absolute;left:0;text-align:left;margin-left:230.2pt;margin-top:110.45pt;width:34.85pt;height:27.2pt;flip:x;z-index:251704320;visibility:visible;mso-wrap-style:square;mso-width-percent:0;mso-height-percent:0;mso-wrap-distance-left:9pt;mso-wrap-distance-top:0;mso-wrap-distance-right:9pt;mso-wrap-distance-bottom:0;mso-position-horizontal:absolute;mso-position-horizontal-relative:text;mso-position-vertical:absolute;mso-position-vertical-relative:text;mso-width-percent:0;mso-height-percent:0;mso-width-relative:margin;mso-height-relative:margin;v-text-anchor:top" o:gfxdata="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" filled="f" stroked="f" strokeweight=".5pt">
+              <v:shape w14:anchorId="75B20458" id="Text Box 38" o:spid="_x0000_s1033" type="#_x0000_t202" style="position:absolute;left:0;text-align:left;margin-left:277.85pt;margin-top:121.3pt;width:34.85pt;height:27.2pt;flip:x;z-index:251704320;visibility:visible;mso-wrap-style:square;mso-width-percent:0;mso-height-percent:0;mso-wrap-distance-left:9pt;mso-wrap-distance-top:0;mso-wrap-distance-right:9pt;mso-wrap-distance-bottom:0;mso-position-horizontal:absolute;mso-position-horizontal-relative:text;mso-position-vertical:absolute;mso-position-vertical-relative:text;mso-width-percent:0;mso-height-percent:0;mso-width-relative:margin;mso-height-relative:margin;v-text-anchor:top" o:gfxdata="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" filled="f" stroked="f" strokeweight=".5pt">
                 <v:textbox>
                   <w:txbxContent>
                     <w:p>
@@ -1652,17 +1899,7 @@
                           <w:sz w:val="28"/>
                           <w:szCs w:val="28"/>
                         </w:rPr>
-                        <w:t>1</w:t>
-                      </w:r>
-                      <w:r>
-                        <w:rPr>
-                          <w:rFonts w:asciiTheme="minorHAnsi" w:hAnsiTheme="minorHAnsi" w:cstheme="minorHAnsi"/>
-                          <w:b/>
-                          <w:color w:val="FF0000"/>
-                          <w:sz w:val="28"/>
-                          <w:szCs w:val="28"/>
-                        </w:rPr>
-                        <w:t>2</w:t>
+                        <w:t>12</w:t>
                       </w:r>
                     </w:p>
                   </w:txbxContent>
@@ -1678,262 +1915,21 @@
           <w:noProof/>
           <w:sz w:val="26"/>
           <w:szCs w:val="26"/>
+          <w:lang w:val="en-GB" w:eastAsia="en-GB"/>
         </w:rPr>
         <mc:AlternateContent>
           <mc:Choice Requires="wps">
             <w:drawing>
-              <wp:anchor distT="0" distB="0" distL="114300" distR="114300" simplePos="0" relativeHeight="251702272" behindDoc="0" locked="0" layoutInCell="1" allowOverlap="1" wp14:anchorId="1D1B3A25" wp14:editId="431E5A53">
+              <wp:anchor distT="0" distB="0" distL="114300" distR="114300" simplePos="0" relativeHeight="251694080" behindDoc="0" locked="0" layoutInCell="1" allowOverlap="1" wp14:anchorId="368E6973" wp14:editId="322DD729">
                 <wp:simplePos x="0" y="0"/>
                 <wp:positionH relativeFrom="column">
-                  <wp:posOffset>1287886</wp:posOffset>
+                  <wp:posOffset>754380</wp:posOffset>
                 </wp:positionH>
                 <wp:positionV relativeFrom="paragraph">
-                  <wp:posOffset>3166978</wp:posOffset>
+                  <wp:posOffset>2087407</wp:posOffset>
                 </wp:positionV>
-                <wp:extent cx="478048" cy="345440"/>
-                <wp:effectExtent l="0" t="0" r="0" b="10160"/>
-                <wp:wrapNone/>
-                <wp:docPr id="37" name="Text Box 37"/>
-                <wp:cNvGraphicFramePr/>
-                <a:graphic xmlns:a="http://schemas.openxmlformats.org/drawingml/2006/main">
-                  <a:graphicData uri="http://schemas.microsoft.com/office/word/2010/wordprocessingShape">
-                    <wps:wsp>
-                      <wps:cNvSpPr txBox="1"/>
-                      <wps:spPr>
-                        <a:xfrm flipH="1">
-                          <a:off x="0" y="0"/>
-                          <a:ext cx="478048" cy="345440"/>
-                        </a:xfrm>
-                        <a:prstGeom prst="rect">
-                          <a:avLst/>
-                        </a:prstGeom>
-                        <a:noFill/>
-                        <a:ln w="6350">
-                          <a:noFill/>
-                        </a:ln>
-                      </wps:spPr>
-                      <wps:txbx>
-                        <w:txbxContent>
-                          <w:p>
-                            <w:pPr>
-                              <w:rPr>
-                                <w:rFonts w:asciiTheme="minorHAnsi" w:hAnsiTheme="minorHAnsi" w:cstheme="minorHAnsi"/>
-                                <w:b/>
-                                <w:color w:val="FF0000"/>
-                                <w:sz w:val="28"/>
-                                <w:szCs w:val="28"/>
-                              </w:rPr>
-                            </w:pPr>
-                            <w:r>
-                              <w:rPr>
-                                <w:rFonts w:asciiTheme="minorHAnsi" w:hAnsiTheme="minorHAnsi" w:cstheme="minorHAnsi"/>
-                                <w:b/>
-                                <w:color w:val="FF0000"/>
-                                <w:sz w:val="28"/>
-                                <w:szCs w:val="28"/>
-                              </w:rPr>
-                              <w:t>11</w:t>
-                            </w:r>
-                          </w:p>
-                        </w:txbxContent>
-                      </wps:txbx>
-                      <wps:bodyPr rot="0" spcFirstLastPara="0" vertOverflow="overflow" horzOverflow="overflow" vert="horz" wrap="square" lIns="91440" tIns="45720" rIns="91440" bIns="45720" numCol="1" spcCol="0" rtlCol="0" fromWordArt="0" anchor="t" anchorCtr="0" forceAA="0" compatLnSpc="1">
-                        <a:prstTxWarp prst="textNoShape">
-                          <a:avLst/>
-                        </a:prstTxWarp>
-                        <a:noAutofit/>
-                      </wps:bodyPr>
-                    </wps:wsp>
-                  </a:graphicData>
-                </a:graphic>
-                <wp14:sizeRelH relativeFrom="margin">
-                  <wp14:pctWidth>0</wp14:pctWidth>
-                </wp14:sizeRelH>
-                <wp14:sizeRelV relativeFrom="margin">
-                  <wp14:pctHeight>0</wp14:pctHeight>
-                </wp14:sizeRelV>
-              </wp:anchor>
-            </w:drawing>
-          </mc:Choice>
-          <mc:Fallback xmlns:mv="urn:schemas-microsoft-com:mac:vml" xmlns:mo="http://schemas.microsoft.com/office/mac/office/2008/main">
-            <w:pict>
-              <v:shape w14:anchorId="1D1B3A25" id="Text Box 37" o:spid="_x0000_s1032" type="#_x0000_t202" style="position:absolute;left:0;text-align:left;margin-left:101.4pt;margin-top:249.35pt;width:37.65pt;height:27.2pt;flip:x;z-index:251702272;visibility:visible;mso-wrap-style:square;mso-width-percent:0;mso-height-percent:0;mso-wrap-distance-left:9pt;mso-wrap-distance-top:0;mso-wrap-distance-right:9pt;mso-wrap-distance-bottom:0;mso-position-horizontal:absolute;mso-position-horizontal-relative:text;mso-position-vertical:absolute;mso-position-vertical-relative:text;mso-width-percent:0;mso-height-percent:0;mso-width-relative:margin;mso-height-relative:margin;v-text-anchor:top" o:gfxdata="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" filled="f" stroked="f" strokeweight=".5pt">
-                <v:textbox>
-                  <w:txbxContent>
-                    <w:p>
-                      <w:pPr>
-                        <w:rPr>
-                          <w:rFonts w:asciiTheme="minorHAnsi" w:hAnsiTheme="minorHAnsi" w:cstheme="minorHAnsi"/>
-                          <w:b/>
-                          <w:color w:val="FF0000"/>
-                          <w:sz w:val="28"/>
-                          <w:szCs w:val="28"/>
-                        </w:rPr>
-                      </w:pPr>
-                      <w:r>
-                        <w:rPr>
-                          <w:rFonts w:asciiTheme="minorHAnsi" w:hAnsiTheme="minorHAnsi" w:cstheme="minorHAnsi"/>
-                          <w:b/>
-                          <w:color w:val="FF0000"/>
-                          <w:sz w:val="28"/>
-                          <w:szCs w:val="28"/>
-                        </w:rPr>
-                        <w:t>1</w:t>
-                      </w:r>
-                      <w:r>
-                        <w:rPr>
-                          <w:rFonts w:asciiTheme="minorHAnsi" w:hAnsiTheme="minorHAnsi" w:cstheme="minorHAnsi"/>
-                          <w:b/>
-                          <w:color w:val="FF0000"/>
-                          <w:sz w:val="28"/>
-                          <w:szCs w:val="28"/>
-                        </w:rPr>
-                        <w:t>1</w:t>
-                      </w:r>
-                    </w:p>
-                  </w:txbxContent>
-                </v:textbox>
-              </v:shape>
-            </w:pict>
-          </mc:Fallback>
-        </mc:AlternateContent>
-      </w:r>
-      <w:r>
-        <w:rPr>
-          <w:rFonts w:asciiTheme="minorHAnsi" w:hAnsiTheme="minorHAnsi" w:cstheme="minorHAnsi"/>
-          <w:noProof/>
-          <w:sz w:val="26"/>
-          <w:szCs w:val="26"/>
-        </w:rPr>
-        <mc:AlternateContent>
-          <mc:Choice Requires="wps">
-            <w:drawing>
-              <wp:anchor distT="0" distB="0" distL="114300" distR="114300" simplePos="0" relativeHeight="251700224" behindDoc="0" locked="0" layoutInCell="1" allowOverlap="1" wp14:anchorId="43513CBF" wp14:editId="01AF96A1">
-                <wp:simplePos x="0" y="0"/>
-                <wp:positionH relativeFrom="column">
-                  <wp:posOffset>373486</wp:posOffset>
-                </wp:positionH>
-                <wp:positionV relativeFrom="paragraph">
-                  <wp:posOffset>3166978</wp:posOffset>
-                </wp:positionV>
-                <wp:extent cx="478048" cy="345440"/>
-                <wp:effectExtent l="0" t="0" r="0" b="10160"/>
-                <wp:wrapNone/>
-                <wp:docPr id="36" name="Text Box 36"/>
-                <wp:cNvGraphicFramePr/>
-                <a:graphic xmlns:a="http://schemas.openxmlformats.org/drawingml/2006/main">
-                  <a:graphicData uri="http://schemas.microsoft.com/office/word/2010/wordprocessingShape">
-                    <wps:wsp>
-                      <wps:cNvSpPr txBox="1"/>
-                      <wps:spPr>
-                        <a:xfrm flipH="1">
-                          <a:off x="0" y="0"/>
-                          <a:ext cx="478048" cy="345440"/>
-                        </a:xfrm>
-                        <a:prstGeom prst="rect">
-                          <a:avLst/>
-                        </a:prstGeom>
-                        <a:noFill/>
-                        <a:ln w="6350">
-                          <a:noFill/>
-                        </a:ln>
-                      </wps:spPr>
-                      <wps:txbx>
-                        <w:txbxContent>
-                          <w:p>
-                            <w:pPr>
-                              <w:rPr>
-                                <w:rFonts w:asciiTheme="minorHAnsi" w:hAnsiTheme="minorHAnsi" w:cstheme="minorHAnsi"/>
-                                <w:b/>
-                                <w:color w:val="FF0000"/>
-                                <w:sz w:val="28"/>
-                                <w:szCs w:val="28"/>
-                              </w:rPr>
-                            </w:pPr>
-                            <w:r>
-                              <w:rPr>
-                                <w:rFonts w:asciiTheme="minorHAnsi" w:hAnsiTheme="minorHAnsi" w:cstheme="minorHAnsi"/>
-                                <w:b/>
-                                <w:color w:val="FF0000"/>
-                                <w:sz w:val="28"/>
-                                <w:szCs w:val="28"/>
-                              </w:rPr>
-                              <w:t>10</w:t>
-                            </w:r>
-                          </w:p>
-                        </w:txbxContent>
-                      </wps:txbx>
-                      <wps:bodyPr rot="0" spcFirstLastPara="0" vertOverflow="overflow" horzOverflow="overflow" vert="horz" wrap="square" lIns="91440" tIns="45720" rIns="91440" bIns="45720" numCol="1" spcCol="0" rtlCol="0" fromWordArt="0" anchor="t" anchorCtr="0" forceAA="0" compatLnSpc="1">
-                        <a:prstTxWarp prst="textNoShape">
-                          <a:avLst/>
-                        </a:prstTxWarp>
-                        <a:noAutofit/>
-                      </wps:bodyPr>
-                    </wps:wsp>
-                  </a:graphicData>
-                </a:graphic>
-                <wp14:sizeRelH relativeFrom="margin">
-                  <wp14:pctWidth>0</wp14:pctWidth>
-                </wp14:sizeRelH>
-                <wp14:sizeRelV relativeFrom="margin">
-                  <wp14:pctHeight>0</wp14:pctHeight>
-                </wp14:sizeRelV>
-              </wp:anchor>
-            </w:drawing>
-          </mc:Choice>
-          <mc:Fallback xmlns:mv="urn:schemas-microsoft-com:mac:vml" xmlns:mo="http://schemas.microsoft.com/office/mac/office/2008/main">
-            <w:pict>
-              <v:shape w14:anchorId="43513CBF" id="Text Box 36" o:spid="_x0000_s1033" type="#_x0000_t202" style="position:absolute;left:0;text-align:left;margin-left:29.4pt;margin-top:249.35pt;width:37.65pt;height:27.2pt;flip:x;z-index:251700224;visibility:visible;mso-wrap-style:square;mso-width-percent:0;mso-height-percent:0;mso-wrap-distance-left:9pt;mso-wrap-distance-top:0;mso-wrap-distance-right:9pt;mso-wrap-distance-bottom:0;mso-position-horizontal:absolute;mso-position-horizontal-relative:text;mso-position-vertical:absolute;mso-position-vertical-relative:text;mso-width-percent:0;mso-height-percent:0;mso-width-relative:margin;mso-height-relative:margin;v-text-anchor:top" o:gfxdata="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" filled="f" stroked="f" strokeweight=".5pt">
-                <v:textbox>
-                  <w:txbxContent>
-                    <w:p>
-                      <w:pPr>
-                        <w:rPr>
-                          <w:rFonts w:asciiTheme="minorHAnsi" w:hAnsiTheme="minorHAnsi" w:cstheme="minorHAnsi"/>
-                          <w:b/>
-                          <w:color w:val="FF0000"/>
-                          <w:sz w:val="28"/>
-                          <w:szCs w:val="28"/>
-                        </w:rPr>
-                      </w:pPr>
-                      <w:r>
-                        <w:rPr>
-                          <w:rFonts w:asciiTheme="minorHAnsi" w:hAnsiTheme="minorHAnsi" w:cstheme="minorHAnsi"/>
-                          <w:b/>
-                          <w:color w:val="FF0000"/>
-                          <w:sz w:val="28"/>
-                          <w:szCs w:val="28"/>
-                        </w:rPr>
-                        <w:t>10</w:t>
-                      </w:r>
-                    </w:p>
-                  </w:txbxContent>
-                </v:textbox>
-              </v:shape>
-            </w:pict>
-          </mc:Fallback>
-        </mc:AlternateContent>
-      </w:r>
-      <w:r>
-        <w:rPr>
-          <w:rFonts w:asciiTheme="minorHAnsi" w:hAnsiTheme="minorHAnsi" w:cstheme="minorHAnsi"/>
-          <w:noProof/>
-          <w:sz w:val="26"/>
-          <w:szCs w:val="26"/>
-        </w:rPr>
-        <mc:AlternateContent>
-          <mc:Choice Requires="wps">
-            <w:drawing>
-              <wp:anchor distT="0" distB="0" distL="114300" distR="114300" simplePos="0" relativeHeight="251694080" behindDoc="0" locked="0" layoutInCell="1" allowOverlap="1" wp14:anchorId="368E6973" wp14:editId="76527BAA">
-                <wp:simplePos x="0" y="0"/>
-                <wp:positionH relativeFrom="column">
-                  <wp:posOffset>736815</wp:posOffset>
-                </wp:positionH>
-                <wp:positionV relativeFrom="paragraph">
-                  <wp:posOffset>2169267</wp:posOffset>
-                </wp:positionV>
-                <wp:extent cx="341210" cy="376027"/>
-                <wp:effectExtent l="0" t="0" r="0" b="5080"/>
+                <wp:extent cx="349885" cy="297712"/>
+                <wp:effectExtent l="0" t="0" r="0" b="7620"/>
                 <wp:wrapNone/>
                 <wp:docPr id="33" name="Text Box 33"/>
                 <wp:cNvGraphicFramePr/>
@@ -1944,7 +1940,7 @@
                       <wps:spPr>
                         <a:xfrm flipH="1">
                           <a:off x="0" y="0"/>
-                          <a:ext cx="341210" cy="376027"/>
+                          <a:ext cx="349885" cy="297712"/>
                         </a:xfrm>
                         <a:prstGeom prst="rect">
                           <a:avLst/>
@@ -1997,9 +1993,9 @@
               </wp:anchor>
             </w:drawing>
           </mc:Choice>
-          <mc:Fallback xmlns:mv="urn:schemas-microsoft-com:mac:vml" xmlns:mo="http://schemas.microsoft.com/office/mac/office/2008/main">
+          <mc:Fallback>
             <w:pict>
-              <v:shape w14:anchorId="368E6973" id="Text Box 33" o:spid="_x0000_s1034" type="#_x0000_t202" style="position:absolute;left:0;text-align:left;margin-left:58pt;margin-top:170.8pt;width:26.85pt;height:29.6pt;flip:x;z-index:251694080;visibility:visible;mso-wrap-style:square;mso-width-percent:0;mso-height-percent:0;mso-wrap-distance-left:9pt;mso-wrap-distance-top:0;mso-wrap-distance-right:9pt;mso-wrap-distance-bottom:0;mso-position-horizontal:absolute;mso-position-horizontal-relative:text;mso-position-vertical:absolute;mso-position-vertical-relative:text;mso-width-percent:0;mso-height-percent:0;mso-width-relative:margin;mso-height-relative:margin;v-text-anchor:top" o:gfxdata="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" filled="f" stroked="f" strokeweight=".5pt">
+              <v:shape w14:anchorId="368E6973" id="Text Box 33" o:spid="_x0000_s1034" type="#_x0000_t202" style="position:absolute;left:0;text-align:left;margin-left:59.4pt;margin-top:164.35pt;width:27.55pt;height:23.45pt;flip:x;z-index:251694080;visibility:visible;mso-wrap-style:square;mso-width-percent:0;mso-height-percent:0;mso-wrap-distance-left:9pt;mso-wrap-distance-top:0;mso-wrap-distance-right:9pt;mso-wrap-distance-bottom:0;mso-position-horizontal:absolute;mso-position-horizontal-relative:text;mso-position-vertical:absolute;mso-position-vertical-relative:text;mso-width-percent:0;mso-height-percent:0;mso-width-relative:margin;mso-height-relative:margin;v-text-anchor:top" o:gfxdata="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" filled="f" stroked="f" strokeweight=".5pt">
                 <v:textbox>
                   <w:txbxContent>
                     <w:p>
@@ -2036,11 +2032,129 @@
           <w:noProof/>
           <w:sz w:val="26"/>
           <w:szCs w:val="26"/>
+          <w:lang w:val="en-GB" w:eastAsia="en-GB"/>
         </w:rPr>
         <mc:AlternateContent>
           <mc:Choice Requires="wps">
             <w:drawing>
-              <wp:anchor distT="0" distB="0" distL="114300" distR="114300" simplePos="0" relativeHeight="251698176" behindDoc="0" locked="0" layoutInCell="1" allowOverlap="1" wp14:anchorId="51936465" wp14:editId="6BE243B7">
+              <wp:anchor distT="0" distB="0" distL="114300" distR="114300" simplePos="0" relativeHeight="251696128" behindDoc="0" locked="0" layoutInCell="1" allowOverlap="1" wp14:anchorId="6E0AE21D" wp14:editId="314C5F7B">
+                <wp:simplePos x="0" y="0"/>
+                <wp:positionH relativeFrom="column">
+                  <wp:posOffset>1288415</wp:posOffset>
+                </wp:positionH>
+                <wp:positionV relativeFrom="paragraph">
+                  <wp:posOffset>2083273</wp:posOffset>
+                </wp:positionV>
+                <wp:extent cx="304165" cy="345440"/>
+                <wp:effectExtent l="0" t="0" r="0" b="0"/>
+                <wp:wrapNone/>
+                <wp:docPr id="34" name="Text Box 34"/>
+                <wp:cNvGraphicFramePr/>
+                <a:graphic xmlns:a="http://schemas.openxmlformats.org/drawingml/2006/main">
+                  <a:graphicData uri="http://schemas.microsoft.com/office/word/2010/wordprocessingShape">
+                    <wps:wsp>
+                      <wps:cNvSpPr txBox="1"/>
+                      <wps:spPr>
+                        <a:xfrm flipH="1">
+                          <a:off x="0" y="0"/>
+                          <a:ext cx="304165" cy="345440"/>
+                        </a:xfrm>
+                        <a:prstGeom prst="rect">
+                          <a:avLst/>
+                        </a:prstGeom>
+                        <a:noFill/>
+                        <a:ln w="6350">
+                          <a:noFill/>
+                        </a:ln>
+                      </wps:spPr>
+                      <wps:txbx>
+                        <w:txbxContent>
+                          <w:p>
+                            <w:pPr>
+                              <w:rPr>
+                                <w:rFonts w:asciiTheme="minorHAnsi" w:hAnsiTheme="minorHAnsi" w:cstheme="minorHAnsi"/>
+                                <w:b/>
+                                <w:color w:val="FF0000"/>
+                                <w:sz w:val="28"/>
+                                <w:szCs w:val="28"/>
+                              </w:rPr>
+                            </w:pPr>
+                            <w:r>
+                              <w:rPr>
+                                <w:rFonts w:asciiTheme="minorHAnsi" w:hAnsiTheme="minorHAnsi" w:cstheme="minorHAnsi"/>
+                                <w:b/>
+                                <w:color w:val="FF0000"/>
+                                <w:sz w:val="28"/>
+                                <w:szCs w:val="28"/>
+                              </w:rPr>
+                              <w:t>8</w:t>
+                            </w:r>
+                          </w:p>
+                        </w:txbxContent>
+                      </wps:txbx>
+                      <wps:bodyPr rot="0" spcFirstLastPara="0" vertOverflow="overflow" horzOverflow="overflow" vert="horz" wrap="square" lIns="91440" tIns="45720" rIns="91440" bIns="45720" numCol="1" spcCol="0" rtlCol="0" fromWordArt="0" anchor="t" anchorCtr="0" forceAA="0" compatLnSpc="1">
+                        <a:prstTxWarp prst="textNoShape">
+                          <a:avLst/>
+                        </a:prstTxWarp>
+                        <a:noAutofit/>
+                      </wps:bodyPr>
+                    </wps:wsp>
+                  </a:graphicData>
+                </a:graphic>
+                <wp14:sizeRelH relativeFrom="margin">
+                  <wp14:pctWidth>0</wp14:pctWidth>
+                </wp14:sizeRelH>
+                <wp14:sizeRelV relativeFrom="margin">
+                  <wp14:pctHeight>0</wp14:pctHeight>
+                </wp14:sizeRelV>
+              </wp:anchor>
+            </w:drawing>
+          </mc:Choice>
+          <mc:Fallback>
+            <w:pict>
+              <v:shape w14:anchorId="6E0AE21D" id="Text Box 34" o:spid="_x0000_s1035" type="#_x0000_t202" style="position:absolute;left:0;text-align:left;margin-left:101.45pt;margin-top:164.05pt;width:23.95pt;height:27.2pt;flip:x;z-index:251696128;visibility:visible;mso-wrap-style:square;mso-width-percent:0;mso-height-percent:0;mso-wrap-distance-left:9pt;mso-wrap-distance-top:0;mso-wrap-distance-right:9pt;mso-wrap-distance-bottom:0;mso-position-horizontal:absolute;mso-position-horizontal-relative:text;mso-position-vertical:absolute;mso-position-vertical-relative:text;mso-width-percent:0;mso-height-percent:0;mso-width-relative:margin;mso-height-relative:margin;v-text-anchor:top" o:gfxdata="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" filled="f" stroked="f" strokeweight=".5pt">
+                <v:textbox>
+                  <w:txbxContent>
+                    <w:p>
+                      <w:pPr>
+                        <w:rPr>
+                          <w:rFonts w:asciiTheme="minorHAnsi" w:hAnsiTheme="minorHAnsi" w:cstheme="minorHAnsi"/>
+                          <w:b/>
+                          <w:color w:val="FF0000"/>
+                          <w:sz w:val="28"/>
+                          <w:szCs w:val="28"/>
+                        </w:rPr>
+                      </w:pPr>
+                      <w:r>
+                        <w:rPr>
+                          <w:rFonts w:asciiTheme="minorHAnsi" w:hAnsiTheme="minorHAnsi" w:cstheme="minorHAnsi"/>
+                          <w:b/>
+                          <w:color w:val="FF0000"/>
+                          <w:sz w:val="28"/>
+                          <w:szCs w:val="28"/>
+                        </w:rPr>
+                        <w:t>8</w:t>
+                      </w:r>
+                    </w:p>
+                  </w:txbxContent>
+                </v:textbox>
+              </v:shape>
+            </w:pict>
+          </mc:Fallback>
+        </mc:AlternateContent>
+      </w:r>
+      <w:r>
+        <w:rPr>
+          <w:rFonts w:asciiTheme="minorHAnsi" w:hAnsiTheme="minorHAnsi" w:cstheme="minorHAnsi"/>
+          <w:noProof/>
+          <w:sz w:val="26"/>
+          <w:szCs w:val="26"/>
+          <w:lang w:val="en-GB" w:eastAsia="en-GB"/>
+        </w:rPr>
+        <mc:AlternateContent>
+          <mc:Choice Requires="wps">
+            <w:drawing>
+              <wp:anchor distT="0" distB="0" distL="114300" distR="114300" simplePos="0" relativeHeight="251698176" behindDoc="0" locked="0" layoutInCell="1" allowOverlap="1" wp14:anchorId="51936465" wp14:editId="64474CCB">
                 <wp:simplePos x="0" y="0"/>
                 <wp:positionH relativeFrom="column">
                   <wp:posOffset>259751</wp:posOffset>
@@ -2113,9 +2227,9 @@
               </wp:anchor>
             </w:drawing>
           </mc:Choice>
-          <mc:Fallback xmlns:mv="urn:schemas-microsoft-com:mac:vml" xmlns:mo="http://schemas.microsoft.com/office/mac/office/2008/main">
+          <mc:Fallback>
             <w:pict>
-              <v:shape w14:anchorId="51936465" id="Text Box 35" o:spid="_x0000_s1035" type="#_x0000_t202" style="position:absolute;left:0;text-align:left;margin-left:20.45pt;margin-top:213.3pt;width:23.95pt;height:27.2pt;flip:x;z-index:251698176;visibility:visible;mso-wrap-style:square;mso-width-percent:0;mso-height-percent:0;mso-wrap-distance-left:9pt;mso-wrap-distance-top:0;mso-wrap-distance-right:9pt;mso-wrap-distance-bottom:0;mso-position-horizontal:absolute;mso-position-horizontal-relative:text;mso-position-vertical:absolute;mso-position-vertical-relative:text;mso-width-percent:0;mso-height-percent:0;mso-width-relative:margin;mso-height-relative:margin;v-text-anchor:top" o:gfxdata="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" filled="f" stroked="f" strokeweight=".5pt">
+              <v:shape w14:anchorId="51936465" id="Text Box 35" o:spid="_x0000_s1036" type="#_x0000_t202" style="position:absolute;left:0;text-align:left;margin-left:20.45pt;margin-top:213.3pt;width:23.95pt;height:27.2pt;flip:x;z-index:251698176;visibility:visible;mso-wrap-style:square;mso-width-percent:0;mso-height-percent:0;mso-wrap-distance-left:9pt;mso-wrap-distance-top:0;mso-wrap-distance-right:9pt;mso-wrap-distance-bottom:0;mso-position-horizontal:absolute;mso-position-horizontal-relative:text;mso-position-vertical:absolute;mso-position-vertical-relative:text;mso-width-percent:0;mso-height-percent:0;mso-width-relative:margin;mso-height-relative:margin;v-text-anchor:top" o:gfxdata="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" filled="f" stroked="f" strokeweight=".5pt">
                 <v:textbox>
                   <w:txbxContent>
                     <w:p>
@@ -2152,122 +2266,7 @@
           <w:noProof/>
           <w:sz w:val="26"/>
           <w:szCs w:val="26"/>
-        </w:rPr>
-        <mc:AlternateContent>
-          <mc:Choice Requires="wps">
-            <w:drawing>
-              <wp:anchor distT="0" distB="0" distL="114300" distR="114300" simplePos="0" relativeHeight="251696128" behindDoc="0" locked="0" layoutInCell="1" allowOverlap="1" wp14:anchorId="6E0AE21D" wp14:editId="36853BD0">
-                <wp:simplePos x="0" y="0"/>
-                <wp:positionH relativeFrom="column">
-                  <wp:posOffset>1288451</wp:posOffset>
-                </wp:positionH>
-                <wp:positionV relativeFrom="paragraph">
-                  <wp:posOffset>2137598</wp:posOffset>
-                </wp:positionV>
-                <wp:extent cx="304344" cy="345440"/>
-                <wp:effectExtent l="0" t="0" r="0" b="10160"/>
-                <wp:wrapNone/>
-                <wp:docPr id="34" name="Text Box 34"/>
-                <wp:cNvGraphicFramePr/>
-                <a:graphic xmlns:a="http://schemas.openxmlformats.org/drawingml/2006/main">
-                  <a:graphicData uri="http://schemas.microsoft.com/office/word/2010/wordprocessingShape">
-                    <wps:wsp>
-                      <wps:cNvSpPr txBox="1"/>
-                      <wps:spPr>
-                        <a:xfrm flipH="1">
-                          <a:off x="0" y="0"/>
-                          <a:ext cx="304344" cy="345440"/>
-                        </a:xfrm>
-                        <a:prstGeom prst="rect">
-                          <a:avLst/>
-                        </a:prstGeom>
-                        <a:noFill/>
-                        <a:ln w="6350">
-                          <a:noFill/>
-                        </a:ln>
-                      </wps:spPr>
-                      <wps:txbx>
-                        <w:txbxContent>
-                          <w:p>
-                            <w:pPr>
-                              <w:rPr>
-                                <w:rFonts w:asciiTheme="minorHAnsi" w:hAnsiTheme="minorHAnsi" w:cstheme="minorHAnsi"/>
-                                <w:b/>
-                                <w:color w:val="FF0000"/>
-                                <w:sz w:val="28"/>
-                                <w:szCs w:val="28"/>
-                              </w:rPr>
-                            </w:pPr>
-                            <w:r>
-                              <w:rPr>
-                                <w:rFonts w:asciiTheme="minorHAnsi" w:hAnsiTheme="minorHAnsi" w:cstheme="minorHAnsi"/>
-                                <w:b/>
-                                <w:color w:val="FF0000"/>
-                                <w:sz w:val="28"/>
-                                <w:szCs w:val="28"/>
-                              </w:rPr>
-                              <w:t>8</w:t>
-                            </w:r>
-                          </w:p>
-                        </w:txbxContent>
-                      </wps:txbx>
-                      <wps:bodyPr rot="0" spcFirstLastPara="0" vertOverflow="overflow" horzOverflow="overflow" vert="horz" wrap="square" lIns="91440" tIns="45720" rIns="91440" bIns="45720" numCol="1" spcCol="0" rtlCol="0" fromWordArt="0" anchor="t" anchorCtr="0" forceAA="0" compatLnSpc="1">
-                        <a:prstTxWarp prst="textNoShape">
-                          <a:avLst/>
-                        </a:prstTxWarp>
-                        <a:noAutofit/>
-                      </wps:bodyPr>
-                    </wps:wsp>
-                  </a:graphicData>
-                </a:graphic>
-                <wp14:sizeRelH relativeFrom="margin">
-                  <wp14:pctWidth>0</wp14:pctWidth>
-                </wp14:sizeRelH>
-                <wp14:sizeRelV relativeFrom="margin">
-                  <wp14:pctHeight>0</wp14:pctHeight>
-                </wp14:sizeRelV>
-              </wp:anchor>
-            </w:drawing>
-          </mc:Choice>
-          <mc:Fallback xmlns:mv="urn:schemas-microsoft-com:mac:vml" xmlns:mo="http://schemas.microsoft.com/office/mac/office/2008/main">
-            <w:pict>
-              <v:shape w14:anchorId="6E0AE21D" id="Text Box 34" o:spid="_x0000_s1036" type="#_x0000_t202" style="position:absolute;left:0;text-align:left;margin-left:101.45pt;margin-top:168.3pt;width:23.95pt;height:27.2pt;flip:x;z-index:251696128;visibility:visible;mso-wrap-style:square;mso-width-percent:0;mso-height-percent:0;mso-wrap-distance-left:9pt;mso-wrap-distance-top:0;mso-wrap-distance-right:9pt;mso-wrap-distance-bottom:0;mso-position-horizontal:absolute;mso-position-horizontal-relative:text;mso-position-vertical:absolute;mso-position-vertical-relative:text;mso-width-percent:0;mso-height-percent:0;mso-width-relative:margin;mso-height-relative:margin;v-text-anchor:top" o:gfxdata="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" filled="f" stroked="f" strokeweight=".5pt">
-                <v:textbox>
-                  <w:txbxContent>
-                    <w:p>
-                      <w:pPr>
-                        <w:rPr>
-                          <w:rFonts w:asciiTheme="minorHAnsi" w:hAnsiTheme="minorHAnsi" w:cstheme="minorHAnsi"/>
-                          <w:b/>
-                          <w:color w:val="FF0000"/>
-                          <w:sz w:val="28"/>
-                          <w:szCs w:val="28"/>
-                        </w:rPr>
-                      </w:pPr>
-                      <w:r>
-                        <w:rPr>
-                          <w:rFonts w:asciiTheme="minorHAnsi" w:hAnsiTheme="minorHAnsi" w:cstheme="minorHAnsi"/>
-                          <w:b/>
-                          <w:color w:val="FF0000"/>
-                          <w:sz w:val="28"/>
-                          <w:szCs w:val="28"/>
-                        </w:rPr>
-                        <w:t>8</w:t>
-                      </w:r>
-                    </w:p>
-                  </w:txbxContent>
-                </v:textbox>
-              </v:shape>
-            </w:pict>
-          </mc:Fallback>
-        </mc:AlternateContent>
-      </w:r>
-      <w:r>
-        <w:rPr>
-          <w:rFonts w:asciiTheme="minorHAnsi" w:hAnsiTheme="minorHAnsi" w:cstheme="minorHAnsi"/>
-          <w:noProof/>
-          <w:sz w:val="26"/>
-          <w:szCs w:val="26"/>
+          <w:lang w:val="en-GB" w:eastAsia="en-GB"/>
         </w:rPr>
         <mc:AlternateContent>
           <mc:Choice Requires="wps">
@@ -2345,7 +2344,7 @@
               </wp:anchor>
             </w:drawing>
           </mc:Choice>
-          <mc:Fallback xmlns:mv="urn:schemas-microsoft-com:mac:vml" xmlns:mo="http://schemas.microsoft.com/office/mac/office/2008/main">
+          <mc:Fallback xmlns:mo="http://schemas.microsoft.com/office/mac/office/2008/main" xmlns:mv="urn:schemas-microsoft-com:mac:vml">
             <w:pict>
               <v:shape w14:anchorId="517FD8B3" id="Text Box 32" o:spid="_x0000_s1037" type="#_x0000_t202" style="position:absolute;left:0;text-align:left;margin-left:13.75pt;margin-top:164pt;width:23.95pt;height:27.2pt;flip:x;z-index:251692032;visibility:visible;mso-wrap-style:square;mso-width-percent:0;mso-height-percent:0;mso-wrap-distance-left:9pt;mso-wrap-distance-top:0;mso-wrap-distance-right:9pt;mso-wrap-distance-bottom:0;mso-position-horizontal:absolute;mso-position-horizontal-relative:text;mso-position-vertical:absolute;mso-position-vertical-relative:text;mso-width-percent:0;mso-height-percent:0;mso-width-relative:margin;mso-height-relative:margin;v-text-anchor:top" o:gfxdata="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" filled="f" stroked="f" strokeweight=".5pt">
                 <v:textbox>
@@ -2384,6 +2383,7 @@
           <w:noProof/>
           <w:sz w:val="26"/>
           <w:szCs w:val="26"/>
+          <w:lang w:val="en-GB" w:eastAsia="en-GB"/>
         </w:rPr>
         <mc:AlternateContent>
           <mc:Choice Requires="wps">
@@ -2461,7 +2461,7 @@
               </wp:anchor>
             </w:drawing>
           </mc:Choice>
-          <mc:Fallback xmlns:mv="urn:schemas-microsoft-com:mac:vml" xmlns:mo="http://schemas.microsoft.com/office/mac/office/2008/main">
+          <mc:Fallback xmlns:mo="http://schemas.microsoft.com/office/mac/office/2008/main" xmlns:mv="urn:schemas-microsoft-com:mac:vml">
             <w:pict>
               <v:shape w14:anchorId="5B155E69" id="Text Box 31" o:spid="_x0000_s1038" type="#_x0000_t202" style="position:absolute;left:0;text-align:left;margin-left:39.8pt;margin-top:132.85pt;width:23.95pt;height:27.2pt;flip:x;z-index:251689984;visibility:visible;mso-wrap-style:square;mso-width-percent:0;mso-height-percent:0;mso-wrap-distance-left:9pt;mso-wrap-distance-top:0;mso-wrap-distance-right:9pt;mso-wrap-distance-bottom:0;mso-position-horizontal:absolute;mso-position-horizontal-relative:text;mso-position-vertical:absolute;mso-position-vertical-relative:text;mso-width-percent:0;mso-height-percent:0;mso-width-relative:margin;mso-height-relative:margin;v-text-anchor:top" o:gfxdata="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" filled="f" stroked="f" strokeweight=".5pt">
                 <v:textbox>
@@ -2500,6 +2500,7 @@
           <w:noProof/>
           <w:sz w:val="26"/>
           <w:szCs w:val="26"/>
+          <w:lang w:val="en-GB" w:eastAsia="en-GB"/>
         </w:rPr>
         <mc:AlternateContent>
           <mc:Choice Requires="wps">
@@ -2577,7 +2578,7 @@
               </wp:anchor>
             </w:drawing>
           </mc:Choice>
-          <mc:Fallback xmlns:mv="urn:schemas-microsoft-com:mac:vml" xmlns:mo="http://schemas.microsoft.com/office/mac/office/2008/main">
+          <mc:Fallback xmlns:mo="http://schemas.microsoft.com/office/mac/office/2008/main" xmlns:mv="urn:schemas-microsoft-com:mac:vml">
             <w:pict>
               <v:shape w14:anchorId="77C2779E" id="Text Box 30" o:spid="_x0000_s1039" type="#_x0000_t202" style="position:absolute;left:0;text-align:left;margin-left:40.85pt;margin-top:109.05pt;width:23.95pt;height:27.2pt;flip:x;z-index:251687936;visibility:visible;mso-wrap-style:square;mso-width-percent:0;mso-height-percent:0;mso-wrap-distance-left:9pt;mso-wrap-distance-top:0;mso-wrap-distance-right:9pt;mso-wrap-distance-bottom:0;mso-position-horizontal:absolute;mso-position-horizontal-relative:text;mso-position-vertical:absolute;mso-position-vertical-relative:text;mso-width-percent:0;mso-height-percent:0;mso-width-relative:margin;mso-height-relative:margin;v-text-anchor:top" o:gfxdata="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" filled="f" stroked="f" strokeweight=".5pt">
                 <v:textbox>
@@ -2616,6 +2617,7 @@
           <w:noProof/>
           <w:sz w:val="26"/>
           <w:szCs w:val="26"/>
+          <w:lang w:val="en-GB" w:eastAsia="en-GB"/>
         </w:rPr>
         <mc:AlternateContent>
           <mc:Choice Requires="wps">
@@ -2693,7 +2695,7 @@
               </wp:anchor>
             </w:drawing>
           </mc:Choice>
-          <mc:Fallback xmlns:mv="urn:schemas-microsoft-com:mac:vml" xmlns:mo="http://schemas.microsoft.com/office/mac/office/2008/main">
+          <mc:Fallback xmlns:mo="http://schemas.microsoft.com/office/mac/office/2008/main" xmlns:mv="urn:schemas-microsoft-com:mac:vml">
             <w:pict>
               <v:shape w14:anchorId="278392AE" id="Text Box 28" o:spid="_x0000_s1040" type="#_x0000_t202" style="position:absolute;left:0;text-align:left;margin-left:39.9pt;margin-top:80.4pt;width:23.95pt;height:27.2pt;flip:x;z-index:251683840;visibility:visible;mso-wrap-style:square;mso-width-percent:0;mso-height-percent:0;mso-wrap-distance-left:9pt;mso-wrap-distance-top:0;mso-wrap-distance-right:9pt;mso-wrap-distance-bottom:0;mso-position-horizontal:absolute;mso-position-horizontal-relative:text;mso-position-vertical:absolute;mso-position-vertical-relative:text;mso-width-percent:0;mso-height-percent:0;mso-width-relative:margin;mso-height-relative:margin;v-text-anchor:top" o:gfxdata="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" filled="f" stroked="f" strokeweight=".5pt">
                 <v:textbox>
@@ -2732,6 +2734,7 @@
           <w:noProof/>
           <w:sz w:val="26"/>
           <w:szCs w:val="26"/>
+          <w:lang w:val="en-GB" w:eastAsia="en-GB"/>
         </w:rPr>
         <mc:AlternateContent>
           <mc:Choice Requires="wps">
@@ -2809,7 +2812,7 @@
               </wp:anchor>
             </w:drawing>
           </mc:Choice>
-          <mc:Fallback xmlns:mv="urn:schemas-microsoft-com:mac:vml" xmlns:mo="http://schemas.microsoft.com/office/mac/office/2008/main">
+          <mc:Fallback xmlns:mo="http://schemas.microsoft.com/office/mac/office/2008/main" xmlns:mv="urn:schemas-microsoft-com:mac:vml">
             <w:pict>
               <v:shape w14:anchorId="17687D4B" id="Text Box 29" o:spid="_x0000_s1041" type="#_x0000_t202" style="position:absolute;left:0;text-align:left;margin-left:40.1pt;margin-top:54pt;width:24.1pt;height:31.65pt;flip:x;z-index:251685888;visibility:visible;mso-wrap-style:square;mso-width-percent:0;mso-height-percent:0;mso-wrap-distance-left:9pt;mso-wrap-distance-top:0;mso-wrap-distance-right:9pt;mso-wrap-distance-bottom:0;mso-position-horizontal:absolute;mso-position-horizontal-relative:text;mso-position-vertical:absolute;mso-position-vertical-relative:text;mso-width-percent:0;mso-height-percent:0;mso-width-relative:margin;mso-height-relative:margin;v-text-anchor:top" o:gfxdata="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" filled="f" stroked="f" strokeweight=".5pt">
                 <v:textbox>
@@ -2848,6 +2851,7 @@
           <w:noProof/>
           <w:sz w:val="26"/>
           <w:szCs w:val="26"/>
+          <w:lang w:val="en-GB" w:eastAsia="en-GB"/>
         </w:rPr>
         <mc:AlternateContent>
           <mc:Choice Requires="wps">
@@ -2925,7 +2929,7 @@
               </wp:anchor>
             </w:drawing>
           </mc:Choice>
-          <mc:Fallback xmlns:mv="urn:schemas-microsoft-com:mac:vml" xmlns:mo="http://schemas.microsoft.com/office/mac/office/2008/main">
+          <mc:Fallback xmlns:mo="http://schemas.microsoft.com/office/mac/office/2008/main" xmlns:mv="urn:schemas-microsoft-com:mac:vml">
             <w:pict>
               <v:shape w14:anchorId="6C002103" id="Text Box 25" o:spid="_x0000_s1042" type="#_x0000_t202" style="position:absolute;left:0;text-align:left;margin-left:40.5pt;margin-top:26.45pt;width:36pt;height:27.2pt;flip:x;z-index:251681792;visibility:visible;mso-wrap-style:square;mso-width-percent:0;mso-height-percent:0;mso-wrap-distance-left:9pt;mso-wrap-distance-top:0;mso-wrap-distance-right:9pt;mso-wrap-distance-bottom:0;mso-position-horizontal:absolute;mso-position-horizontal-relative:text;mso-position-vertical:absolute;mso-position-vertical-relative:text;mso-width-percent:0;mso-height-percent:0;mso-width-relative:margin;mso-height-relative:margin;v-text-anchor:top" o:gfxdata="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" filled="f" stroked="f" strokeweight=".5pt">
                 <v:textbox>
@@ -2958,12 +2962,14 @@
           </mc:Fallback>
         </mc:AlternateContent>
       </w:r>
+      <w:bookmarkStart w:id="0" w:name="_GoBack"/>
       <w:r>
         <w:rPr>
           <w:rFonts w:asciiTheme="minorHAnsi" w:hAnsiTheme="minorHAnsi" w:cstheme="minorHAnsi"/>
           <w:noProof/>
           <w:sz w:val="26"/>
           <w:szCs w:val="26"/>
+          <w:lang w:val="en-GB" w:eastAsia="en-GB"/>
         </w:rPr>
         <w:drawing>
           <wp:inline distT="0" distB="0" distL="0" distR="0" wp14:anchorId="3C894863" wp14:editId="53440CF6">
@@ -3007,6 +3013,7 @@
           </wp:inline>
         </w:drawing>
       </w:r>
+      <w:bookmarkEnd w:id="0"/>
     </w:p>
     <w:tbl>
       <w:tblPr>
@@ -3836,7 +3843,6 @@
               <w:jc w:val="center"/>
             </w:pPr>
             <w:r>
-              <w:lastRenderedPageBreak/>
               <w:t>11</w:t>
             </w:r>
           </w:p>
@@ -3886,7 +3892,7 @@
           </w:tcPr>
           <w:p>
             <w:r>
-              <w:t xml:space="preserve"> Truy xuất tìm kiếm</w:t>
+              <w:t>Truy xuất tìm kiếm</w:t>
             </w:r>
           </w:p>
         </w:tc>
@@ -3902,6 +3908,7 @@
               <w:jc w:val="center"/>
             </w:pPr>
             <w:r>
+              <w:lastRenderedPageBreak/>
               <w:t>12</w:t>
             </w:r>
           </w:p>
@@ -3999,7 +4006,7 @@
 </file>
 
 <file path=word/endnotes.xml><?xml version="1.0" encoding="utf-8"?>
-<w:endnotes xmlns:wpc="http://schemas.microsoft.com/office/word/2010/wordprocessingCanvas" xmlns:mc="http://schemas.openxmlformats.org/markup-compatibility/2006" xmlns:o="urn:schemas-microsoft-com:office:office" xmlns:r="http://schemas.openxmlformats.org/officeDocument/2006/relationships" xmlns:m="http://schemas.openxmlformats.org/officeDocument/2006/math" xmlns:v="urn:schemas-microsoft-com:vml" xmlns:wp14="http://schemas.microsoft.com/office/word/2010/wordprocessingDrawing" xmlns:wp="http://schemas.openxmlformats.org/drawingml/2006/wordprocessingDrawing" xmlns:w10="urn:schemas-microsoft-com:office:word" xmlns:w="http://schemas.openxmlformats.org/wordprocessingml/2006/main" xmlns:w14="http://schemas.microsoft.com/office/word/2010/wordml" xmlns:w15="http://schemas.microsoft.com/office/word/2012/wordml" xmlns:wpg="http://schemas.microsoft.com/office/word/2010/wordprocessingGroup" xmlns:wpi="http://schemas.microsoft.com/office/word/2010/wordprocessingInk" xmlns:wne="http://schemas.microsoft.com/office/word/2006/wordml" xmlns:wps="http://schemas.microsoft.com/office/word/2010/wordprocessingShape" mc:Ignorable="w14 w15 wp14">
+<w:endnotes xmlns:wpc="http://schemas.microsoft.com/office/word/2010/wordprocessingCanvas" xmlns:cx="http://schemas.microsoft.com/office/drawing/2014/chartex" xmlns:cx1="http://schemas.microsoft.com/office/drawing/2015/9/8/chartex" xmlns:mc="http://schemas.openxmlformats.org/markup-compatibility/2006" xmlns:o="urn:schemas-microsoft-com:office:office" xmlns:r="http://schemas.openxmlformats.org/officeDocument/2006/relationships" xmlns:m="http://schemas.openxmlformats.org/officeDocument/2006/math" xmlns:v="urn:schemas-microsoft-com:vml" xmlns:wp14="http://schemas.microsoft.com/office/word/2010/wordprocessingDrawing" xmlns:wp="http://schemas.openxmlformats.org/drawingml/2006/wordprocessingDrawing" xmlns:w10="urn:schemas-microsoft-com:office:word" xmlns:w="http://schemas.openxmlformats.org/wordprocessingml/2006/main" xmlns:w14="http://schemas.microsoft.com/office/word/2010/wordml" xmlns:w15="http://schemas.microsoft.com/office/word/2012/wordml" xmlns:w16se="http://schemas.microsoft.com/office/word/2015/wordml/symex" xmlns:wpg="http://schemas.microsoft.com/office/word/2010/wordprocessingGroup" xmlns:wpi="http://schemas.microsoft.com/office/word/2010/wordprocessingInk" xmlns:wne="http://schemas.microsoft.com/office/word/2006/wordml" xmlns:wps="http://schemas.microsoft.com/office/word/2010/wordprocessingShape" mc:Ignorable="w14 w15 w16se wp14">
   <w:endnote w:type="separator" w:id="-1">
     <w:p>
       <w:pPr>
@@ -4024,7 +4031,7 @@
 </file>
 
 <file path=word/footnotes.xml><?xml version="1.0" encoding="utf-8"?>
-<w:footnotes xmlns:wpc="http://schemas.microsoft.com/office/word/2010/wordprocessingCanvas" xmlns:mc="http://schemas.openxmlformats.org/markup-compatibility/2006" xmlns:o="urn:schemas-microsoft-com:office:office" xmlns:r="http://schemas.openxmlformats.org/officeDocument/2006/relationships" xmlns:m="http://schemas.openxmlformats.org/officeDocument/2006/math" xmlns:v="urn:schemas-microsoft-com:vml" xmlns:wp14="http://schemas.microsoft.com/office/word/2010/wordprocessingDrawing" xmlns:wp="http://schemas.openxmlformats.org/drawingml/2006/wordprocessingDrawing" xmlns:w10="urn:schemas-microsoft-com:office:word" xmlns:w="http://schemas.openxmlformats.org/wordprocessingml/2006/main" xmlns:w14="http://schemas.microsoft.com/office/word/2010/wordml" xmlns:w15="http://schemas.microsoft.com/office/word/2012/wordml" xmlns:wpg="http://schemas.microsoft.com/office/word/2010/wordprocessingGroup" xmlns:wpi="http://schemas.microsoft.com/office/word/2010/wordprocessingInk" xmlns:wne="http://schemas.microsoft.com/office/word/2006/wordml" xmlns:wps="http://schemas.microsoft.com/office/word/2010/wordprocessingShape" mc:Ignorable="w14 w15 wp14">
+<w:footnotes xmlns:wpc="http://schemas.microsoft.com/office/word/2010/wordprocessingCanvas" xmlns:cx="http://schemas.microsoft.com/office/drawing/2014/chartex" xmlns:cx1="http://schemas.microsoft.com/office/drawing/2015/9/8/chartex" xmlns:mc="http://schemas.openxmlformats.org/markup-compatibility/2006" xmlns:o="urn:schemas-microsoft-com:office:office" xmlns:r="http://schemas.openxmlformats.org/officeDocument/2006/relationships" xmlns:m="http://schemas.openxmlformats.org/officeDocument/2006/math" xmlns:v="urn:schemas-microsoft-com:vml" xmlns:wp14="http://schemas.microsoft.com/office/word/2010/wordprocessingDrawing" xmlns:wp="http://schemas.openxmlformats.org/drawingml/2006/wordprocessingDrawing" xmlns:w10="urn:schemas-microsoft-com:office:word" xmlns:w="http://schemas.openxmlformats.org/wordprocessingml/2006/main" xmlns:w14="http://schemas.microsoft.com/office/word/2010/wordml" xmlns:w15="http://schemas.microsoft.com/office/word/2012/wordml" xmlns:w16se="http://schemas.microsoft.com/office/word/2015/wordml/symex" xmlns:wpg="http://schemas.microsoft.com/office/word/2010/wordprocessingGroup" xmlns:wpi="http://schemas.microsoft.com/office/word/2010/wordprocessingInk" xmlns:wne="http://schemas.microsoft.com/office/word/2006/wordml" xmlns:wps="http://schemas.microsoft.com/office/word/2010/wordprocessingShape" mc:Ignorable="w14 w15 w16se wp14">
   <w:footnote w:type="separator" w:id="-1">
     <w:p>
       <w:pPr>
@@ -4049,7 +4056,7 @@
 </file>
 
 <file path=word/styles.xml><?xml version="1.0" encoding="utf-8"?>
-<w:styles xmlns:mc="http://schemas.openxmlformats.org/markup-compatibility/2006" xmlns:r="http://schemas.openxmlformats.org/officeDocument/2006/relationships" xmlns:w="http://schemas.openxmlformats.org/wordprocessingml/2006/main" xmlns:w14="http://schemas.microsoft.com/office/word/2010/wordml" xmlns:w15="http://schemas.microsoft.com/office/word/2012/wordml" mc:Ignorable="w14 w15">
+<w:styles xmlns:mc="http://schemas.openxmlformats.org/markup-compatibility/2006" xmlns:r="http://schemas.openxmlformats.org/officeDocument/2006/relationships" xmlns:w="http://schemas.openxmlformats.org/wordprocessingml/2006/main" xmlns:w14="http://schemas.microsoft.com/office/word/2010/wordml" xmlns:w15="http://schemas.microsoft.com/office/word/2012/wordml" xmlns:w16se="http://schemas.microsoft.com/office/word/2015/wordml/symex" mc:Ignorable="w14 w15 w16se">
   <w:docDefaults>
     <w:rPrDefault>
       <w:rPr>

</xml_diff>